<commit_message>
udpated on 03/31/2020 - 08:19PM
</commit_message>
<xml_diff>
--- a/MyNotes/AWS SAP-C01/Notes/CSA_PRO_Notebook_I.docx
+++ b/MyNotes/AWS SAP-C01/Notes/CSA_PRO_Notebook_I.docx
@@ -508,6 +508,7 @@
         <w:t xml:space="preserve"> on </w:t>
       </w:r>
       <w:proofErr w:type="spellStart"/>
+      <w:proofErr w:type="gramStart"/>
       <w:r>
         <w:rPr>
           <w:highlight w:val="yellow"/>
@@ -516,6 +517,7 @@
         <w:t>a</w:t>
       </w:r>
       <w:proofErr w:type="spellEnd"/>
+      <w:proofErr w:type="gramEnd"/>
       <w:r>
         <w:rPr>
           <w:highlight w:val="yellow"/>
@@ -2443,7 +2445,21 @@
         <w:rPr>
           <w:lang w:val="en-US"/>
         </w:rPr>
-        <w:t xml:space="preserve">instance can be provide with asynchronous data replication from the primary instance. On an event of any failure read replicas can be promoted </w:t>
+        <w:t xml:space="preserve">instance can be </w:t>
+      </w:r>
+      <w:proofErr w:type="gramStart"/>
+      <w:r>
+        <w:rPr>
+          <w:lang w:val="en-US"/>
+        </w:rPr>
+        <w:t>provide</w:t>
+      </w:r>
+      <w:proofErr w:type="gramEnd"/>
+      <w:r>
+        <w:rPr>
+          <w:lang w:val="en-US"/>
+        </w:rPr>
+        <w:t xml:space="preserve"> with asynchronous data replication from the primary instance. On an event of any failure read replicas can be promoted </w:t>
       </w:r>
     </w:p>
     <w:p>
@@ -6060,7 +6076,21 @@
         <w:rPr>
           <w:lang w:val="en-US"/>
         </w:rPr>
-        <w:t>based on workload utilization, CPU, RAM, networking , storage size, and I/O</w:t>
+        <w:t xml:space="preserve">based on workload utilization, CPU, RAM, </w:t>
+      </w:r>
+      <w:proofErr w:type="gramStart"/>
+      <w:r>
+        <w:rPr>
+          <w:lang w:val="en-US"/>
+        </w:rPr>
+        <w:t>networking ,</w:t>
+      </w:r>
+      <w:proofErr w:type="gramEnd"/>
+      <w:r>
+        <w:rPr>
+          <w:lang w:val="en-US"/>
+        </w:rPr>
+        <w:t xml:space="preserve"> storage size, and I/O</w:t>
       </w:r>
       <w:r>
         <w:rPr>
@@ -6872,7 +6902,14 @@
         <w:rPr>
           <w:lang w:val="en-US"/>
         </w:rPr>
-        <w:t xml:space="preserve"> Launch Specification</w:t>
+        <w:t xml:space="preserve"> Launch </w:t>
+      </w:r>
+      <w:proofErr w:type="gramStart"/>
+      <w:r>
+        <w:rPr>
+          <w:lang w:val="en-US"/>
+        </w:rPr>
+        <w:t>Specification</w:t>
       </w:r>
       <w:r>
         <w:rPr>
@@ -6880,6 +6917,7 @@
         </w:rPr>
         <w:t>(</w:t>
       </w:r>
+      <w:proofErr w:type="gramEnd"/>
       <w:r>
         <w:rPr>
           <w:lang w:val="en-US"/>
@@ -7682,7 +7720,25 @@
           <w:iCs/>
           <w:lang w:val="en-US"/>
         </w:rPr>
-        <w:t xml:space="preserve"> – Once a member account accepts to join a OU request sent by the Master Account by default all OU features will be enabled for the member account. </w:t>
+        <w:t xml:space="preserve"> – Once a member account accepts to join </w:t>
+      </w:r>
+      <w:proofErr w:type="gramStart"/>
+      <w:r>
+        <w:rPr>
+          <w:i/>
+          <w:iCs/>
+          <w:lang w:val="en-US"/>
+        </w:rPr>
+        <w:t>a</w:t>
+      </w:r>
+      <w:proofErr w:type="gramEnd"/>
+      <w:r>
+        <w:rPr>
+          <w:i/>
+          <w:iCs/>
+          <w:lang w:val="en-US"/>
+        </w:rPr>
+        <w:t xml:space="preserve"> OU request sent by the Master Account by default all OU features will be enabled for the member account. </w:t>
       </w:r>
       <w:r>
         <w:rPr>
@@ -9689,7 +9745,25 @@
                 <w:szCs w:val="12"/>
                 <w:lang w:val="en-US"/>
               </w:rPr>
-              <w:t>"Parameters" : {</w:t>
+              <w:t>"Parameters</w:t>
+            </w:r>
+            <w:proofErr w:type="gramStart"/>
+            <w:r>
+              <w:rPr>
+                <w:sz w:val="12"/>
+                <w:szCs w:val="12"/>
+                <w:lang w:val="en-US"/>
+              </w:rPr>
+              <w:t>" :</w:t>
+            </w:r>
+            <w:proofErr w:type="gramEnd"/>
+            <w:r>
+              <w:rPr>
+                <w:sz w:val="12"/>
+                <w:szCs w:val="12"/>
+                <w:lang w:val="en-US"/>
+              </w:rPr>
+              <w:t xml:space="preserve"> {</w:t>
             </w:r>
           </w:p>
           <w:p>
@@ -9718,13 +9792,23 @@
               <w:t>InstanceType</w:t>
             </w:r>
             <w:proofErr w:type="spellEnd"/>
+            <w:proofErr w:type="gramStart"/>
             <w:r>
               <w:rPr>
                 <w:sz w:val="12"/>
                 <w:szCs w:val="12"/>
                 <w:lang w:val="en-US"/>
               </w:rPr>
-              <w:t>" : {</w:t>
+              <w:t>" :</w:t>
+            </w:r>
+            <w:proofErr w:type="gramEnd"/>
+            <w:r>
+              <w:rPr>
+                <w:sz w:val="12"/>
+                <w:szCs w:val="12"/>
+                <w:lang w:val="en-US"/>
+              </w:rPr>
+              <w:t xml:space="preserve"> {</w:t>
             </w:r>
           </w:p>
           <w:p>
@@ -9741,7 +9825,25 @@
                 <w:szCs w:val="12"/>
                 <w:lang w:val="en-US"/>
               </w:rPr>
-              <w:t xml:space="preserve">      "Description" : "Amazon EC2 instance type",</w:t>
+              <w:t xml:space="preserve">      "Description</w:t>
+            </w:r>
+            <w:proofErr w:type="gramStart"/>
+            <w:r>
+              <w:rPr>
+                <w:sz w:val="12"/>
+                <w:szCs w:val="12"/>
+                <w:lang w:val="en-US"/>
+              </w:rPr>
+              <w:t>" :</w:t>
+            </w:r>
+            <w:proofErr w:type="gramEnd"/>
+            <w:r>
+              <w:rPr>
+                <w:sz w:val="12"/>
+                <w:szCs w:val="12"/>
+                <w:lang w:val="en-US"/>
+              </w:rPr>
+              <w:t xml:space="preserve"> "Amazon EC2 instance type",</w:t>
             </w:r>
           </w:p>
           <w:p>
@@ -9758,7 +9860,25 @@
                 <w:szCs w:val="12"/>
                 <w:lang w:val="en-US"/>
               </w:rPr>
-              <w:t xml:space="preserve">      "Type" : "String",</w:t>
+              <w:t xml:space="preserve">      "Type</w:t>
+            </w:r>
+            <w:proofErr w:type="gramStart"/>
+            <w:r>
+              <w:rPr>
+                <w:sz w:val="12"/>
+                <w:szCs w:val="12"/>
+                <w:lang w:val="en-US"/>
+              </w:rPr>
+              <w:t>" :</w:t>
+            </w:r>
+            <w:proofErr w:type="gramEnd"/>
+            <w:r>
+              <w:rPr>
+                <w:sz w:val="12"/>
+                <w:szCs w:val="12"/>
+                <w:lang w:val="en-US"/>
+              </w:rPr>
+              <w:t xml:space="preserve"> "String",</w:t>
             </w:r>
           </w:p>
           <w:p>
@@ -9775,7 +9895,25 @@
                 <w:szCs w:val="12"/>
                 <w:lang w:val="en-US"/>
               </w:rPr>
-              <w:t xml:space="preserve">      "Default" : "m4.large",</w:t>
+              <w:t xml:space="preserve">      "Default</w:t>
+            </w:r>
+            <w:proofErr w:type="gramStart"/>
+            <w:r>
+              <w:rPr>
+                <w:sz w:val="12"/>
+                <w:szCs w:val="12"/>
+                <w:lang w:val="en-US"/>
+              </w:rPr>
+              <w:t>" :</w:t>
+            </w:r>
+            <w:proofErr w:type="gramEnd"/>
+            <w:r>
+              <w:rPr>
+                <w:sz w:val="12"/>
+                <w:szCs w:val="12"/>
+                <w:lang w:val="en-US"/>
+              </w:rPr>
+              <w:t xml:space="preserve"> "m4.large",</w:t>
             </w:r>
           </w:p>
           <w:p>
@@ -9804,13 +9942,23 @@
               <w:t>AllowedValues</w:t>
             </w:r>
             <w:proofErr w:type="spellEnd"/>
+            <w:proofErr w:type="gramStart"/>
             <w:r>
               <w:rPr>
                 <w:sz w:val="12"/>
                 <w:szCs w:val="12"/>
                 <w:lang w:val="en-US"/>
               </w:rPr>
-              <w:t>" : [ "t1.micro", "t2.micro", "t2.small", "hs1.8xlarge", "cr1.8xlarge", "cc2.8xlarge", "cg1.4xlarge"]</w:t>
+              <w:t>" :</w:t>
+            </w:r>
+            <w:proofErr w:type="gramEnd"/>
+            <w:r>
+              <w:rPr>
+                <w:sz w:val="12"/>
+                <w:szCs w:val="12"/>
+                <w:lang w:val="en-US"/>
+              </w:rPr>
+              <w:t xml:space="preserve"> [ "t1.micro", "t2.micro", "t2.small", "hs1.8xlarge", "cr1.8xlarge", "cc2.8xlarge", "cg1.4xlarge"]</w:t>
             </w:r>
           </w:p>
           <w:p>
@@ -9912,6 +10060,7 @@
               <w:t xml:space="preserve">One can easily map the value matching to the key using intrinsic function </w:t>
             </w:r>
             <w:proofErr w:type="spellStart"/>
+            <w:proofErr w:type="gramStart"/>
             <w:r>
               <w:rPr>
                 <w:lang w:val="en-US"/>
@@ -9919,6 +10068,7 @@
               <w:t>fn:FindInMap</w:t>
             </w:r>
             <w:proofErr w:type="spellEnd"/>
+            <w:proofErr w:type="gramEnd"/>
             <w:r>
               <w:rPr>
                 <w:lang w:val="en-US"/>
@@ -10390,6 +10540,7 @@
               </w:rPr>
             </w:pPr>
             <w:proofErr w:type="spellStart"/>
+            <w:proofErr w:type="gramStart"/>
             <w:r>
               <w:rPr>
                 <w:lang w:val="en-US"/>
@@ -10404,6 +10555,7 @@
               <w:t>::</w:t>
             </w:r>
             <w:proofErr w:type="spellStart"/>
+            <w:proofErr w:type="gramEnd"/>
             <w:r>
               <w:rPr>
                 <w:lang w:val="en-US"/>
@@ -10424,6 +10576,7 @@
               </w:rPr>
             </w:pPr>
             <w:proofErr w:type="spellStart"/>
+            <w:proofErr w:type="gramStart"/>
             <w:r>
               <w:rPr>
                 <w:lang w:val="en-US"/>
@@ -10438,6 +10591,7 @@
               <w:t>::</w:t>
             </w:r>
             <w:proofErr w:type="spellStart"/>
+            <w:proofErr w:type="gramEnd"/>
             <w:r>
               <w:rPr>
                 <w:lang w:val="en-US"/>
@@ -10558,6 +10712,7 @@
               </w:rPr>
             </w:pPr>
             <w:proofErr w:type="spellStart"/>
+            <w:proofErr w:type="gramStart"/>
             <w:r>
               <w:rPr>
                 <w:lang w:val="en-US"/>
@@ -10572,6 +10727,7 @@
               <w:t>::</w:t>
             </w:r>
             <w:proofErr w:type="spellStart"/>
+            <w:proofErr w:type="gramEnd"/>
             <w:r>
               <w:rPr>
                 <w:lang w:val="en-US"/>
@@ -10592,6 +10748,7 @@
               </w:rPr>
             </w:pPr>
             <w:proofErr w:type="spellStart"/>
+            <w:proofErr w:type="gramStart"/>
             <w:r>
               <w:rPr>
                 <w:lang w:val="en-US"/>
@@ -10606,6 +10763,7 @@
               <w:t>::</w:t>
             </w:r>
             <w:proofErr w:type="spellStart"/>
+            <w:proofErr w:type="gramEnd"/>
             <w:r>
               <w:rPr>
                 <w:lang w:val="en-US"/>
@@ -10668,6 +10826,7 @@
               <w:t>{"</w:t>
             </w:r>
             <w:proofErr w:type="spellStart"/>
+            <w:proofErr w:type="gramStart"/>
             <w:r>
               <w:rPr>
                 <w:rFonts w:ascii="Courier New" w:hAnsi="Courier New" w:cs="Courier New"/>
@@ -10688,6 +10847,7 @@
               <w:t>::</w:t>
             </w:r>
             <w:proofErr w:type="spellStart"/>
+            <w:proofErr w:type="gramEnd"/>
             <w:r>
               <w:rPr>
                 <w:rFonts w:ascii="Courier New" w:hAnsi="Courier New" w:cs="Courier New"/>
@@ -10791,6 +10951,7 @@
               </w:rPr>
             </w:pPr>
             <w:proofErr w:type="spellStart"/>
+            <w:proofErr w:type="gramStart"/>
             <w:r>
               <w:rPr>
                 <w:lang w:val="en-US"/>
@@ -10805,6 +10966,7 @@
               <w:t>::</w:t>
             </w:r>
             <w:proofErr w:type="spellStart"/>
+            <w:proofErr w:type="gramEnd"/>
             <w:r>
               <w:rPr>
                 <w:lang w:val="en-US"/>
@@ -10825,6 +10987,7 @@
               </w:rPr>
             </w:pPr>
             <w:proofErr w:type="spellStart"/>
+            <w:proofErr w:type="gramStart"/>
             <w:r>
               <w:rPr>
                 <w:lang w:val="en-US"/>
@@ -10839,6 +11002,7 @@
               <w:t>::</w:t>
             </w:r>
             <w:proofErr w:type="spellStart"/>
+            <w:proofErr w:type="gramEnd"/>
             <w:r>
               <w:rPr>
                 <w:lang w:val="en-US"/>
@@ -10887,6 +11051,7 @@
                 <w:lang w:val="en-US"/>
               </w:rPr>
             </w:pPr>
+            <w:proofErr w:type="gramStart"/>
             <w:r>
               <w:rPr>
                 <w:rFonts w:ascii="Consolas" w:hAnsi="Consolas"/>
@@ -10907,6 +11072,7 @@
               <w:t xml:space="preserve"> "</w:t>
             </w:r>
             <w:proofErr w:type="spellStart"/>
+            <w:proofErr w:type="gramEnd"/>
             <w:r>
               <w:rPr>
                 <w:rFonts w:ascii="Consolas" w:hAnsi="Consolas"/>
@@ -10987,6 +11153,7 @@
               </w:rPr>
             </w:pPr>
             <w:proofErr w:type="spellStart"/>
+            <w:proofErr w:type="gramStart"/>
             <w:r>
               <w:rPr>
                 <w:lang w:val="en-US"/>
@@ -11002,6 +11169,7 @@
               <w:t>::</w:t>
             </w:r>
             <w:proofErr w:type="spellStart"/>
+            <w:proofErr w:type="gramEnd"/>
             <w:r>
               <w:rPr>
                 <w:lang w:val="en-US"/>
@@ -11022,6 +11190,7 @@
               </w:rPr>
             </w:pPr>
             <w:proofErr w:type="spellStart"/>
+            <w:proofErr w:type="gramStart"/>
             <w:r>
               <w:rPr>
                 <w:lang w:val="en-US"/>
@@ -11036,6 +11205,7 @@
               <w:t>::</w:t>
             </w:r>
             <w:proofErr w:type="spellStart"/>
+            <w:proofErr w:type="gramEnd"/>
             <w:r>
               <w:rPr>
                 <w:lang w:val="en-US"/>
@@ -11379,6 +11549,7 @@
         </w:rPr>
         <w:t xml:space="preserve">Currently ONLY </w:t>
       </w:r>
+      <w:proofErr w:type="gramStart"/>
       <w:r>
         <w:rPr>
           <w:b/>
@@ -11391,6 +11562,7 @@
         <w:t>AWS::</w:t>
       </w:r>
       <w:proofErr w:type="spellStart"/>
+      <w:proofErr w:type="gramEnd"/>
       <w:r>
         <w:rPr>
           <w:b/>
@@ -11847,24 +12019,42 @@
           <w:iCs/>
           <w:lang w:val="en-US"/>
         </w:rPr>
-        <w:t>However:  Default deletion policy for RDS (AWS::RDS::</w:t>
-      </w:r>
-      <w:proofErr w:type="spellStart"/>
+        <w:t>However:  Default deletion policy for RDS (</w:t>
+      </w:r>
+      <w:proofErr w:type="gramStart"/>
       <w:r>
         <w:rPr>
           <w:i/>
           <w:iCs/>
           <w:lang w:val="en-US"/>
         </w:rPr>
-        <w:t>DBCluster</w:t>
-      </w:r>
-      <w:proofErr w:type="spellEnd"/>
+        <w:t>AWS::</w:t>
+      </w:r>
+      <w:proofErr w:type="gramEnd"/>
       <w:r>
         <w:rPr>
           <w:i/>
           <w:iCs/>
           <w:lang w:val="en-US"/>
         </w:rPr>
+        <w:t>RDS::</w:t>
+      </w:r>
+      <w:proofErr w:type="spellStart"/>
+      <w:r>
+        <w:rPr>
+          <w:i/>
+          <w:iCs/>
+          <w:lang w:val="en-US"/>
+        </w:rPr>
+        <w:t>DBCluster</w:t>
+      </w:r>
+      <w:proofErr w:type="spellEnd"/>
+      <w:r>
+        <w:rPr>
+          <w:i/>
+          <w:iCs/>
+          <w:lang w:val="en-US"/>
+        </w:rPr>
         <w:t>) is snapshot.  For successfully deleting a S3 bucket, all the content within the S3 bucket needs to be deleted.</w:t>
       </w:r>
       <w:r>
@@ -12004,6 +12194,7 @@
         <w:t xml:space="preserve"> which supports snapshots like EBS volume, </w:t>
       </w:r>
       <w:proofErr w:type="spellStart"/>
+      <w:proofErr w:type="gramStart"/>
       <w:r>
         <w:rPr>
           <w:lang w:val="en-US"/>
@@ -12015,7 +12206,14 @@
         <w:rPr>
           <w:lang w:val="en-US"/>
         </w:rPr>
-        <w:t xml:space="preserve"> , RDS , Redshift etc.  </w:t>
+        <w:t xml:space="preserve"> ,</w:t>
+      </w:r>
+      <w:proofErr w:type="gramEnd"/>
+      <w:r>
+        <w:rPr>
+          <w:lang w:val="en-US"/>
+        </w:rPr>
+        <w:t xml:space="preserve"> RDS , Redshift etc.  </w:t>
       </w:r>
       <w:r>
         <w:rPr>
@@ -12403,6 +12601,7 @@
         <w:t xml:space="preserve"> IAM users or roles must first have the ability to call the </w:t>
       </w:r>
       <w:proofErr w:type="spellStart"/>
+      <w:proofErr w:type="gramStart"/>
       <w:r>
         <w:rPr>
           <w:rFonts w:ascii="Courier New" w:hAnsi="Courier New" w:cs="Courier New"/>
@@ -12411,6 +12610,7 @@
         <w:t>cloudformation:SetStackPolicy</w:t>
       </w:r>
       <w:proofErr w:type="spellEnd"/>
+      <w:proofErr w:type="gramEnd"/>
       <w:r>
         <w:rPr>
           <w:lang w:val="en-US"/>
@@ -12683,7 +12883,21 @@
         <w:rPr>
           <w:lang w:val="en-US"/>
         </w:rPr>
-        <w:t>Use AWS::CloudFormation::Init to Deploy Software Applications on Amazon EC2 Instances</w:t>
+        <w:t xml:space="preserve">Use </w:t>
+      </w:r>
+      <w:proofErr w:type="gramStart"/>
+      <w:r>
+        <w:rPr>
+          <w:lang w:val="en-US"/>
+        </w:rPr>
+        <w:t>AWS::</w:t>
+      </w:r>
+      <w:proofErr w:type="gramEnd"/>
+      <w:r>
+        <w:rPr>
+          <w:lang w:val="en-US"/>
+        </w:rPr>
+        <w:t>CloudFormation::Init to Deploy Software Applications on Amazon EC2 Instances</w:t>
       </w:r>
       <w:r>
         <w:rPr>
@@ -12836,7 +13050,21 @@
         <w:rPr>
           <w:lang w:val="en-US"/>
         </w:rPr>
-        <w:t>Organize Your Stacks By Lifecycle and Ownership</w:t>
+        <w:t xml:space="preserve">Organize Your Stacks </w:t>
+      </w:r>
+      <w:proofErr w:type="gramStart"/>
+      <w:r>
+        <w:rPr>
+          <w:lang w:val="en-US"/>
+        </w:rPr>
+        <w:t>By</w:t>
+      </w:r>
+      <w:proofErr w:type="gramEnd"/>
+      <w:r>
+        <w:rPr>
+          <w:lang w:val="en-US"/>
+        </w:rPr>
+        <w:t xml:space="preserve"> Lifecycle and Ownership</w:t>
       </w:r>
     </w:p>
     <w:p>
@@ -13020,7 +13248,21 @@
         <w:rPr>
           <w:lang w:val="en-US"/>
         </w:rPr>
-        <w:t>Use AWS::CloudFormation::Init to Deploy Software Applications on Amazon EC2 Instances</w:t>
+        <w:t xml:space="preserve">Use </w:t>
+      </w:r>
+      <w:proofErr w:type="gramStart"/>
+      <w:r>
+        <w:rPr>
+          <w:lang w:val="en-US"/>
+        </w:rPr>
+        <w:t>AWS::</w:t>
+      </w:r>
+      <w:proofErr w:type="gramEnd"/>
+      <w:r>
+        <w:rPr>
+          <w:lang w:val="en-US"/>
+        </w:rPr>
+        <w:t>CloudFormation::Init to Deploy Software Applications on Amazon EC2 Instances</w:t>
       </w:r>
     </w:p>
     <w:p>
@@ -13375,6 +13617,7 @@
         </w:rPr>
       </w:pPr>
       <w:proofErr w:type="spellStart"/>
+      <w:proofErr w:type="gramStart"/>
       <w:r>
         <w:rPr>
           <w:rFonts w:cstheme="minorHAnsi"/>
@@ -13387,6 +13630,7 @@
         <w:t>cloudformation:TemplateURL</w:t>
       </w:r>
       <w:proofErr w:type="spellEnd"/>
+      <w:proofErr w:type="gramEnd"/>
       <w:r>
         <w:rPr>
           <w:rFonts w:cstheme="minorHAnsi"/>
@@ -13413,6 +13657,7 @@
         </w:rPr>
       </w:pPr>
       <w:proofErr w:type="spellStart"/>
+      <w:proofErr w:type="gramStart"/>
       <w:r>
         <w:rPr>
           <w:rFonts w:cstheme="minorHAnsi"/>
@@ -13425,6 +13670,7 @@
         <w:t>cloudformation:ResourceTypes</w:t>
       </w:r>
       <w:proofErr w:type="spellEnd"/>
+      <w:proofErr w:type="gramEnd"/>
       <w:r>
         <w:rPr>
           <w:rFonts w:cstheme="minorHAnsi"/>
@@ -13489,6 +13735,7 @@
         </w:rPr>
       </w:pPr>
       <w:proofErr w:type="spellStart"/>
+      <w:proofErr w:type="gramStart"/>
       <w:r>
         <w:rPr>
           <w:rFonts w:cstheme="minorHAnsi"/>
@@ -13501,6 +13748,7 @@
         <w:t>cloudformation:StackPolicyURL</w:t>
       </w:r>
       <w:proofErr w:type="spellEnd"/>
+      <w:proofErr w:type="gramEnd"/>
       <w:r>
         <w:rPr>
           <w:rFonts w:cstheme="minorHAnsi"/>
@@ -13521,6 +13769,7 @@
         <w:t xml:space="preserve">or roles must first have the ability to call the </w:t>
       </w:r>
       <w:proofErr w:type="spellStart"/>
+      <w:proofErr w:type="gramStart"/>
       <w:r>
         <w:rPr>
           <w:rFonts w:cstheme="minorHAnsi"/>
@@ -13531,6 +13780,7 @@
         <w:t>cloudformation:SetStackPolicy</w:t>
       </w:r>
       <w:proofErr w:type="spellEnd"/>
+      <w:proofErr w:type="gramEnd"/>
       <w:r>
         <w:rPr>
           <w:rFonts w:cstheme="minorHAnsi"/>
@@ -14176,6 +14426,7 @@
               <w:t xml:space="preserve"> with other AWS services like S2, RDS </w:t>
             </w:r>
             <w:proofErr w:type="spellStart"/>
+            <w:proofErr w:type="gramStart"/>
             <w:r>
               <w:rPr>
                 <w:lang w:val="en-US"/>
@@ -14187,7 +14438,14 @@
               <w:rPr>
                 <w:lang w:val="en-US"/>
               </w:rPr>
-              <w:t xml:space="preserve"> . </w:t>
+              <w:t xml:space="preserve"> .</w:t>
+            </w:r>
+            <w:proofErr w:type="gramEnd"/>
+            <w:r>
+              <w:rPr>
+                <w:lang w:val="en-US"/>
+              </w:rPr>
+              <w:t xml:space="preserve"> </w:t>
             </w:r>
           </w:p>
         </w:tc>
@@ -14481,7 +14739,21 @@
         <w:rPr>
           <w:lang w:val="en-US"/>
         </w:rPr>
-        <w:t xml:space="preserve">Once the environment is provision and the application is successfully launched on the provision resource, elastic bean stack help in monitoring the application and also deploy a new version of the application if needed. </w:t>
+        <w:t xml:space="preserve">Once the environment is provision and the application </w:t>
+      </w:r>
+      <w:proofErr w:type="gramStart"/>
+      <w:r>
+        <w:rPr>
+          <w:lang w:val="en-US"/>
+        </w:rPr>
+        <w:t>is</w:t>
+      </w:r>
+      <w:proofErr w:type="gramEnd"/>
+      <w:r>
+        <w:rPr>
+          <w:lang w:val="en-US"/>
+        </w:rPr>
+        <w:t xml:space="preserve"> successfully launched on the provision resource, elastic bean stack help in monitoring the application and also deploy a new version of the application if needed. </w:t>
       </w:r>
       <w:r>
         <w:rPr>
@@ -14713,7 +14985,21 @@
         <w:rPr>
           <w:lang w:val="en-US"/>
         </w:rPr>
-        <w:t>(In case of Elastic Bean Stack, Application is conceptually compare to a folder.)</w:t>
+        <w:t xml:space="preserve">(In case of Elastic Bean Stack, Application is conceptually </w:t>
+      </w:r>
+      <w:proofErr w:type="gramStart"/>
+      <w:r>
+        <w:rPr>
+          <w:lang w:val="en-US"/>
+        </w:rPr>
+        <w:t>compare</w:t>
+      </w:r>
+      <w:proofErr w:type="gramEnd"/>
+      <w:r>
+        <w:rPr>
+          <w:lang w:val="en-US"/>
+        </w:rPr>
+        <w:t xml:space="preserve"> to a folder.)</w:t>
       </w:r>
       <w:r>
         <w:rPr>
@@ -14751,7 +15037,21 @@
         <w:rPr>
           <w:lang w:val="en-US"/>
         </w:rPr>
-        <w:t xml:space="preserve"> Application, results in deleting the application source code, logs , configuration and all the version of that application. </w:t>
+        <w:t xml:space="preserve"> Application, results in deleting the application source code, </w:t>
+      </w:r>
+      <w:proofErr w:type="gramStart"/>
+      <w:r>
+        <w:rPr>
+          <w:lang w:val="en-US"/>
+        </w:rPr>
+        <w:t>logs ,</w:t>
+      </w:r>
+      <w:proofErr w:type="gramEnd"/>
+      <w:r>
+        <w:rPr>
+          <w:lang w:val="en-US"/>
+        </w:rPr>
+        <w:t xml:space="preserve"> configuration and all the version of that application. </w:t>
       </w:r>
     </w:p>
     <w:p>
@@ -14845,7 +15145,21 @@
         <w:rPr>
           <w:lang w:val="en-US"/>
         </w:rPr>
-        <w:t xml:space="preserve">One can deploy an application version to an running environment Or create a fresh application version of the code and deploy the same to the environment. </w:t>
+        <w:t xml:space="preserve">One can deploy an application version to </w:t>
+      </w:r>
+      <w:proofErr w:type="gramStart"/>
+      <w:r>
+        <w:rPr>
+          <w:lang w:val="en-US"/>
+        </w:rPr>
+        <w:t>an</w:t>
+      </w:r>
+      <w:proofErr w:type="gramEnd"/>
+      <w:r>
+        <w:rPr>
+          <w:lang w:val="en-US"/>
+        </w:rPr>
+        <w:t xml:space="preserve"> running environment Or create a fresh application version of the code and deploy the same to the environment. </w:t>
       </w:r>
     </w:p>
     <w:p>
@@ -14891,7 +15205,21 @@
         <w:rPr>
           <w:lang w:val="en-US"/>
         </w:rPr>
-        <w:t xml:space="preserve">An environment can deploy ONLY ONE version at a time, if multiple different version of the code need to deployed side-by-side it needs multiple environment. </w:t>
+        <w:t xml:space="preserve">An environment can deploy ONLY ONE version at a time, if multiple different version of the code </w:t>
+      </w:r>
+      <w:proofErr w:type="gramStart"/>
+      <w:r>
+        <w:rPr>
+          <w:lang w:val="en-US"/>
+        </w:rPr>
+        <w:t>need</w:t>
+      </w:r>
+      <w:proofErr w:type="gramEnd"/>
+      <w:r>
+        <w:rPr>
+          <w:lang w:val="en-US"/>
+        </w:rPr>
+        <w:t xml:space="preserve"> to deployed side-by-side it needs multiple environment. </w:t>
       </w:r>
     </w:p>
     <w:p>
@@ -14957,7 +15285,21 @@
         <w:rPr>
           <w:lang w:val="en-US"/>
         </w:rPr>
-        <w:t xml:space="preserve">Webserver environment are the once that servers HTTP request, while worker environment are the once that servers pulling task from the Amazon SNS (Simple Notification Queue) for processing. </w:t>
+        <w:t xml:space="preserve">Webserver environment are the once that </w:t>
+      </w:r>
+      <w:proofErr w:type="gramStart"/>
+      <w:r>
+        <w:rPr>
+          <w:lang w:val="en-US"/>
+        </w:rPr>
+        <w:t>servers</w:t>
+      </w:r>
+      <w:proofErr w:type="gramEnd"/>
+      <w:r>
+        <w:rPr>
+          <w:lang w:val="en-US"/>
+        </w:rPr>
+        <w:t xml:space="preserve"> HTTP request, while worker environment are the once that servers pulling task from the Amazon SNS (Simple Notification Queue) for processing. </w:t>
       </w:r>
     </w:p>
     <w:p>
@@ -15079,7 +15421,21 @@
         <w:rPr>
           <w:lang w:val="en-US"/>
         </w:rPr>
-        <w:t xml:space="preserve">is a  component of the webserver that runs Java Servlets / JSP.  Apache webserver is HTTP server that manages static pages, caching, redirection while tomcats supports </w:t>
+        <w:t xml:space="preserve">is </w:t>
+      </w:r>
+      <w:proofErr w:type="gramStart"/>
+      <w:r>
+        <w:rPr>
+          <w:lang w:val="en-US"/>
+        </w:rPr>
+        <w:t>a  component</w:t>
+      </w:r>
+      <w:proofErr w:type="gramEnd"/>
+      <w:r>
+        <w:rPr>
+          <w:lang w:val="en-US"/>
+        </w:rPr>
+        <w:t xml:space="preserve"> of the webserver that runs Java Servlets / JSP.  Apache webserver is HTTP server that manages static pages, caching, redirection while tomcats supports </w:t>
       </w:r>
       <w:proofErr w:type="spellStart"/>
       <w:r>
@@ -15406,7 +15762,21 @@
         <w:rPr>
           <w:lang w:val="en-US"/>
         </w:rPr>
-        <w:t xml:space="preserve"> – If supported default pre-build platform does not supports the customer requirement customer can opt for using Elastic </w:t>
+        <w:t xml:space="preserve"> – If supported default pre-build platform does not </w:t>
+      </w:r>
+      <w:proofErr w:type="gramStart"/>
+      <w:r>
+        <w:rPr>
+          <w:lang w:val="en-US"/>
+        </w:rPr>
+        <w:t>supports</w:t>
+      </w:r>
+      <w:proofErr w:type="gramEnd"/>
+      <w:r>
+        <w:rPr>
+          <w:lang w:val="en-US"/>
+        </w:rPr>
+        <w:t xml:space="preserve"> the customer requirement customer can opt for using Elastic </w:t>
       </w:r>
       <w:proofErr w:type="spellStart"/>
       <w:r>
@@ -15477,7 +15847,21 @@
         <w:rPr>
           <w:lang w:val="en-US"/>
         </w:rPr>
-        <w:t xml:space="preserve"> platform using Packer an open source tool for creating machine images for many platform including AMI which can be used within EC2 instances. </w:t>
+        <w:t xml:space="preserve"> platform using Packer an open source tool for creating machine images for many platform including </w:t>
+      </w:r>
+      <w:proofErr w:type="gramStart"/>
+      <w:r>
+        <w:rPr>
+          <w:lang w:val="en-US"/>
+        </w:rPr>
+        <w:t>AMI</w:t>
+      </w:r>
+      <w:proofErr w:type="gramEnd"/>
+      <w:r>
+        <w:rPr>
+          <w:lang w:val="en-US"/>
+        </w:rPr>
+        <w:t xml:space="preserve"> which can be used within EC2 instances. </w:t>
       </w:r>
     </w:p>
     <w:p>
@@ -15893,7 +16277,21 @@
         <w:rPr>
           <w:lang w:val="en-US"/>
         </w:rPr>
-        <w:t xml:space="preserve">takes care of the capacity provisioning, load balancing , auto scaling and application health monitoring. </w:t>
+        <w:t xml:space="preserve">takes care of the capacity provisioning, load </w:t>
+      </w:r>
+      <w:proofErr w:type="gramStart"/>
+      <w:r>
+        <w:rPr>
+          <w:lang w:val="en-US"/>
+        </w:rPr>
+        <w:t>balancing ,</w:t>
+      </w:r>
+      <w:proofErr w:type="gramEnd"/>
+      <w:r>
+        <w:rPr>
+          <w:lang w:val="en-US"/>
+        </w:rPr>
+        <w:t xml:space="preserve"> auto scaling and application health monitoring. </w:t>
       </w:r>
     </w:p>
     <w:p>
@@ -16136,6 +16534,7 @@
         <w:t xml:space="preserve"> (in this case </w:t>
       </w:r>
       <w:proofErr w:type="spellStart"/>
+      <w:proofErr w:type="gramStart"/>
       <w:r>
         <w:rPr>
           <w:lang w:val="en-US"/>
@@ -16143,6 +16542,7 @@
         <w:t>dockerrun.aws.json</w:t>
       </w:r>
       <w:proofErr w:type="spellEnd"/>
+      <w:proofErr w:type="gramEnd"/>
       <w:r>
         <w:rPr>
           <w:lang w:val="en-US"/>
@@ -16420,7 +16820,21 @@
         <w:rPr>
           <w:lang w:val="en-US"/>
         </w:rPr>
-        <w:t xml:space="preserve"> RDS instance once the primary DB instance fails and it get switch over the secondary instance one don’t have change the </w:t>
+        <w:t xml:space="preserve"> RDS instance once the primary DB instance fails and it get switch over the secondary instance one </w:t>
+      </w:r>
+      <w:proofErr w:type="gramStart"/>
+      <w:r>
+        <w:rPr>
+          <w:lang w:val="en-US"/>
+        </w:rPr>
+        <w:t>don’t</w:t>
+      </w:r>
+      <w:proofErr w:type="gramEnd"/>
+      <w:r>
+        <w:rPr>
+          <w:lang w:val="en-US"/>
+        </w:rPr>
+        <w:t xml:space="preserve"> have change the </w:t>
       </w:r>
       <w:proofErr w:type="spellStart"/>
       <w:r>
@@ -16679,7 +17093,21 @@
         <w:rPr>
           <w:lang w:val="en-US"/>
         </w:rPr>
-        <w:t xml:space="preserve"> application logs are automatically send to </w:t>
+        <w:t xml:space="preserve"> application logs are automatically </w:t>
+      </w:r>
+      <w:proofErr w:type="gramStart"/>
+      <w:r>
+        <w:rPr>
+          <w:lang w:val="en-US"/>
+        </w:rPr>
+        <w:t>send</w:t>
+      </w:r>
+      <w:proofErr w:type="gramEnd"/>
+      <w:r>
+        <w:rPr>
+          <w:lang w:val="en-US"/>
+        </w:rPr>
+        <w:t xml:space="preserve"> to </w:t>
       </w:r>
       <w:r>
         <w:rPr>
@@ -16711,7 +17139,21 @@
         <w:rPr>
           <w:lang w:val="en-US"/>
         </w:rPr>
-        <w:t xml:space="preserve"> has an CloudWatch Log agent installed which helps in publishing metrics datapoints [custom datapoints] to CloudWatch to each configure Log Groups. </w:t>
+        <w:t xml:space="preserve"> has </w:t>
+      </w:r>
+      <w:proofErr w:type="gramStart"/>
+      <w:r>
+        <w:rPr>
+          <w:lang w:val="en-US"/>
+        </w:rPr>
+        <w:t>an</w:t>
+      </w:r>
+      <w:proofErr w:type="gramEnd"/>
+      <w:r>
+        <w:rPr>
+          <w:lang w:val="en-US"/>
+        </w:rPr>
+        <w:t xml:space="preserve"> CloudWatch Log agent installed which helps in publishing metrics datapoints [custom datapoints] to CloudWatch to each configure Log Groups. </w:t>
       </w:r>
       <w:r>
         <w:rPr>
@@ -16851,13 +17293,41 @@
         <w:rPr>
           <w:lang w:val="en-US"/>
         </w:rPr>
-        <w:t xml:space="preserve"> can export log data from different log group to be exported to S3 location, a same S3 location be used to store logs from multiple different log group (source). In order to separate the log data , different prefix can be attached to each of the log groups. </w:t>
-      </w:r>
-      <w:r>
-        <w:rPr>
-          <w:lang w:val="en-US"/>
-        </w:rPr>
-        <w:t>[additionally lifecycle policies can be created on the S3 bucket to archive the data into S3 Glacier Storage class.]</w:t>
+        <w:t xml:space="preserve"> can export log data from different log group to be exported to S3 location, a same S3 location be used to store logs from multiple different log group (source). In order to separate the log </w:t>
+      </w:r>
+      <w:proofErr w:type="gramStart"/>
+      <w:r>
+        <w:rPr>
+          <w:lang w:val="en-US"/>
+        </w:rPr>
+        <w:t>data ,</w:t>
+      </w:r>
+      <w:proofErr w:type="gramEnd"/>
+      <w:r>
+        <w:rPr>
+          <w:lang w:val="en-US"/>
+        </w:rPr>
+        <w:t xml:space="preserve"> different prefix can be attached to each of the log groups. </w:t>
+      </w:r>
+      <w:r>
+        <w:rPr>
+          <w:lang w:val="en-US"/>
+        </w:rPr>
+        <w:t>[</w:t>
+      </w:r>
+      <w:proofErr w:type="gramStart"/>
+      <w:r>
+        <w:rPr>
+          <w:lang w:val="en-US"/>
+        </w:rPr>
+        <w:t>additionally</w:t>
+      </w:r>
+      <w:proofErr w:type="gramEnd"/>
+      <w:r>
+        <w:rPr>
+          <w:lang w:val="en-US"/>
+        </w:rPr>
+        <w:t xml:space="preserve"> lifecycle policies can be created on the S3 bucket to archive the data into S3 Glacier Storage class.]</w:t>
       </w:r>
     </w:p>
     <w:p>
@@ -16879,6 +17349,7 @@
         <w:t xml:space="preserve">Logging for docker container within Elastic </w:t>
       </w:r>
       <w:proofErr w:type="spellStart"/>
+      <w:proofErr w:type="gramStart"/>
       <w:r>
         <w:rPr>
           <w:lang w:val="en-US"/>
@@ -16896,7 +17367,14 @@
         <w:rPr>
           <w:lang w:val="en-US"/>
         </w:rPr>
-        <w:t>: One needs to configure application to write logs into a specific folder and then those logs can be configured to send to S3 bucket.</w:t>
+        <w:t>:</w:t>
+      </w:r>
+      <w:proofErr w:type="gramEnd"/>
+      <w:r>
+        <w:rPr>
+          <w:lang w:val="en-US"/>
+        </w:rPr>
+        <w:t xml:space="preserve"> One needs to configure application to write logs into a specific folder and then those logs can be configured to send to S3 bucket.</w:t>
       </w:r>
     </w:p>
     <w:p>
@@ -17463,7 +17941,21 @@
         <w:rPr>
           <w:lang w:val="en-US"/>
         </w:rPr>
-        <w:t xml:space="preserve">CloudWatch metrics can be viewed from Amazon CloudWatch console, AWS CLI, CloudWatch APIs, Or using AWS SDKs. </w:t>
+        <w:t xml:space="preserve">CloudWatch metrics can be viewed from Amazon CloudWatch console, AWS CLI, CloudWatch APIs, </w:t>
+      </w:r>
+      <w:proofErr w:type="gramStart"/>
+      <w:r>
+        <w:rPr>
+          <w:lang w:val="en-US"/>
+        </w:rPr>
+        <w:t>Or</w:t>
+      </w:r>
+      <w:proofErr w:type="gramEnd"/>
+      <w:r>
+        <w:rPr>
+          <w:lang w:val="en-US"/>
+        </w:rPr>
+        <w:t xml:space="preserve"> using AWS SDKs. </w:t>
       </w:r>
     </w:p>
     <w:p>
@@ -17772,7 +18264,21 @@
         <w:rPr>
           <w:lang w:val="en-US"/>
         </w:rPr>
-        <w:t xml:space="preserve">If no timestamp is attached to data-points , then the time it been </w:t>
+        <w:t>If no timestamp is attached to data-</w:t>
+      </w:r>
+      <w:proofErr w:type="gramStart"/>
+      <w:r>
+        <w:rPr>
+          <w:lang w:val="en-US"/>
+        </w:rPr>
+        <w:t>points ,</w:t>
+      </w:r>
+      <w:proofErr w:type="gramEnd"/>
+      <w:r>
+        <w:rPr>
+          <w:lang w:val="en-US"/>
+        </w:rPr>
+        <w:t xml:space="preserve"> then the time it been </w:t>
       </w:r>
       <w:r>
         <w:rPr>
@@ -19376,7 +19882,21 @@
         <w:rPr>
           <w:lang w:val="en-US"/>
         </w:rPr>
-        <w:t xml:space="preserve"> Depending upon the size of the data , exporting of CloudWatch Logs to S3 bucket can take </w:t>
+        <w:t xml:space="preserve"> Depending upon the size of the </w:t>
+      </w:r>
+      <w:proofErr w:type="gramStart"/>
+      <w:r>
+        <w:rPr>
+          <w:lang w:val="en-US"/>
+        </w:rPr>
+        <w:t>data ,</w:t>
+      </w:r>
+      <w:proofErr w:type="gramEnd"/>
+      <w:r>
+        <w:rPr>
+          <w:lang w:val="en-US"/>
+        </w:rPr>
+        <w:t xml:space="preserve"> exporting of CloudWatch Logs to S3 bucket can take </w:t>
       </w:r>
       <w:r>
         <w:rPr>
@@ -20451,7 +20971,21 @@
         <w:rPr>
           <w:lang w:val="en-US"/>
         </w:rPr>
-        <w:t xml:space="preserve">It can be schedule to run once or on a regular schedule intervals. </w:t>
+        <w:t xml:space="preserve">It can be schedule to run once or on a regular schedule </w:t>
+      </w:r>
+      <w:proofErr w:type="gramStart"/>
+      <w:r>
+        <w:rPr>
+          <w:lang w:val="en-US"/>
+        </w:rPr>
+        <w:t>intervals</w:t>
+      </w:r>
+      <w:proofErr w:type="gramEnd"/>
+      <w:r>
+        <w:rPr>
+          <w:lang w:val="en-US"/>
+        </w:rPr>
+        <w:t xml:space="preserve">. </w:t>
       </w:r>
       <w:r>
         <w:rPr>
@@ -20473,11 +21007,19 @@
         </w:rPr>
         <w:t xml:space="preserve"> </w:t>
       </w:r>
-      <w:r>
-        <w:rPr>
-          <w:lang w:val="en-US"/>
-        </w:rPr>
-        <w:t>fails.</w:t>
+      <w:proofErr w:type="gramStart"/>
+      <w:r>
+        <w:rPr>
+          <w:lang w:val="en-US"/>
+        </w:rPr>
+        <w:t>fails</w:t>
+      </w:r>
+      <w:proofErr w:type="gramEnd"/>
+      <w:r>
+        <w:rPr>
+          <w:lang w:val="en-US"/>
+        </w:rPr>
+        <w:t>.</w:t>
       </w:r>
     </w:p>
     <w:p>
@@ -21529,7 +22071,21 @@
         <w:rPr>
           <w:lang w:val="en-US"/>
         </w:rPr>
-        <w:t xml:space="preserve">On change of the configuration item for a AWS resources </w:t>
+        <w:t xml:space="preserve">On change of the configuration item for </w:t>
+      </w:r>
+      <w:proofErr w:type="gramStart"/>
+      <w:r>
+        <w:rPr>
+          <w:lang w:val="en-US"/>
+        </w:rPr>
+        <w:t>a</w:t>
+      </w:r>
+      <w:proofErr w:type="gramEnd"/>
+      <w:r>
+        <w:rPr>
+          <w:lang w:val="en-US"/>
+        </w:rPr>
+        <w:t xml:space="preserve"> AWS resources </w:t>
       </w:r>
     </w:p>
     <w:p>
@@ -21637,7 +22193,21 @@
         <w:rPr>
           <w:lang w:val="en-US"/>
         </w:rPr>
-        <w:t>On identification of an non-compliant flag for any AWS resources of the account</w:t>
+        <w:t xml:space="preserve">On identification of </w:t>
+      </w:r>
+      <w:proofErr w:type="gramStart"/>
+      <w:r>
+        <w:rPr>
+          <w:lang w:val="en-US"/>
+        </w:rPr>
+        <w:t>an</w:t>
+      </w:r>
+      <w:proofErr w:type="gramEnd"/>
+      <w:r>
+        <w:rPr>
+          <w:lang w:val="en-US"/>
+        </w:rPr>
+        <w:t xml:space="preserve"> non-compliant flag for any AWS resources of the account</w:t>
       </w:r>
       <w:r>
         <w:rPr>
@@ -22509,7 +23079,21 @@
         <w:rPr>
           <w:lang w:val="en-US"/>
         </w:rPr>
-        <w:t>Granting access to user to access a portfolio , allows user to browse and launch product from the portfolio.</w:t>
+        <w:t xml:space="preserve">Granting access to user to access a </w:t>
+      </w:r>
+      <w:proofErr w:type="gramStart"/>
+      <w:r>
+        <w:rPr>
+          <w:lang w:val="en-US"/>
+        </w:rPr>
+        <w:t>portfolio ,</w:t>
+      </w:r>
+      <w:proofErr w:type="gramEnd"/>
+      <w:r>
+        <w:rPr>
+          <w:lang w:val="en-US"/>
+        </w:rPr>
+        <w:t xml:space="preserve"> allows user to browse and launch product from the portfolio.</w:t>
       </w:r>
     </w:p>
     <w:p>
@@ -23603,7 +24187,21 @@
         <w:rPr>
           <w:lang w:val="en-US"/>
         </w:rPr>
-        <w:t xml:space="preserve">EC2 instances , </w:t>
+        <w:t xml:space="preserve">EC2 </w:t>
+      </w:r>
+      <w:proofErr w:type="gramStart"/>
+      <w:r>
+        <w:rPr>
+          <w:lang w:val="en-US"/>
+        </w:rPr>
+        <w:t>instances ,</w:t>
+      </w:r>
+      <w:proofErr w:type="gramEnd"/>
+      <w:r>
+        <w:rPr>
+          <w:lang w:val="en-US"/>
+        </w:rPr>
+        <w:t xml:space="preserve"> </w:t>
       </w:r>
       <w:r>
         <w:rPr>
@@ -24694,14 +25292,32 @@
           <w:iCs/>
           <w:lang w:val="en-US"/>
         </w:rPr>
-        <w:t>Inventory Manager store system data for 30 days – once the data is sent to s3 bucket one can configure required Lifecycle policy to persist the data in an cost optimized ways</w:t>
-      </w:r>
+        <w:t xml:space="preserve">Inventory Manager store system data for 30 days – once the data is sent to s3 bucket one can configure required Lifecycle policy to persist the data in </w:t>
+      </w:r>
+      <w:proofErr w:type="gramStart"/>
       <w:r>
         <w:rPr>
           <w:i/>
           <w:iCs/>
           <w:lang w:val="en-US"/>
         </w:rPr>
+        <w:t>an</w:t>
+      </w:r>
+      <w:proofErr w:type="gramEnd"/>
+      <w:r>
+        <w:rPr>
+          <w:i/>
+          <w:iCs/>
+          <w:lang w:val="en-US"/>
+        </w:rPr>
+        <w:t xml:space="preserve"> cost optimized ways</w:t>
+      </w:r>
+      <w:r>
+        <w:rPr>
+          <w:i/>
+          <w:iCs/>
+          <w:lang w:val="en-US"/>
+        </w:rPr>
         <w:t xml:space="preserve"> for a longer duration of time. </w:t>
       </w:r>
     </w:p>
@@ -25169,7 +25785,21 @@
         <w:rPr>
           <w:lang w:val="en-US"/>
         </w:rPr>
-        <w:t xml:space="preserve"> OR target a AWS resources group that includes multiple instances.</w:t>
+        <w:t xml:space="preserve"> OR target </w:t>
+      </w:r>
+      <w:proofErr w:type="gramStart"/>
+      <w:r>
+        <w:rPr>
+          <w:lang w:val="en-US"/>
+        </w:rPr>
+        <w:t>a</w:t>
+      </w:r>
+      <w:proofErr w:type="gramEnd"/>
+      <w:r>
+        <w:rPr>
+          <w:lang w:val="en-US"/>
+        </w:rPr>
+        <w:t xml:space="preserve"> AWS resources group that includes multiple instances.</w:t>
       </w:r>
     </w:p>
     <w:p>
@@ -26234,7 +26864,21 @@
         <w:rPr>
           <w:lang w:val="en-US"/>
         </w:rPr>
-        <w:t xml:space="preserve">-Package deployment can be automated using State Manger to schedule package for automatic deployment on target instances when those instance are first launched. </w:t>
+        <w:t xml:space="preserve">-Package deployment can be automated using State Manger to schedule package for automatic deployment on target instances when </w:t>
+      </w:r>
+      <w:proofErr w:type="gramStart"/>
+      <w:r>
+        <w:rPr>
+          <w:lang w:val="en-US"/>
+        </w:rPr>
+        <w:t>those instance</w:t>
+      </w:r>
+      <w:proofErr w:type="gramEnd"/>
+      <w:r>
+        <w:rPr>
+          <w:lang w:val="en-US"/>
+        </w:rPr>
+        <w:t xml:space="preserve"> are first launched. </w:t>
       </w:r>
     </w:p>
     <w:p>
@@ -26831,7 +27475,25 @@
           <w:iCs/>
           <w:lang w:val="en-US"/>
         </w:rPr>
-        <w:t>action to be taken when applying an configuration. Example – if the antivirus is NOT installed then state manage installed the antivirus – if the antivirus is installed but not in running state then it can turn-on the antivirus.</w:t>
+        <w:t xml:space="preserve">action to be taken when applying </w:t>
+      </w:r>
+      <w:proofErr w:type="gramStart"/>
+      <w:r>
+        <w:rPr>
+          <w:i/>
+          <w:iCs/>
+          <w:lang w:val="en-US"/>
+        </w:rPr>
+        <w:t>an</w:t>
+      </w:r>
+      <w:proofErr w:type="gramEnd"/>
+      <w:r>
+        <w:rPr>
+          <w:i/>
+          <w:iCs/>
+          <w:lang w:val="en-US"/>
+        </w:rPr>
+        <w:t xml:space="preserve"> configuration. Example – if the antivirus is NOT installed then state manage installed the antivirus – if the antivirus is installed but not in running state then it can turn-on the antivirus.</w:t>
       </w:r>
     </w:p>
     <w:p>
@@ -27123,15 +27785,25 @@
       </w:pPr>
       <w:r>
         <w:rPr>
+          <w:b/>
+          <w:bCs/>
           <w:lang w:val="en-US"/>
         </w:rPr>
         <w:t xml:space="preserve">Parameter </w:t>
       </w:r>
       <w:r>
         <w:rPr>
-          <w:lang w:val="en-US"/>
-        </w:rPr>
-        <w:t>Store:</w:t>
+          <w:b/>
+          <w:bCs/>
+          <w:lang w:val="en-US"/>
+        </w:rPr>
+        <w:t>Store</w:t>
+      </w:r>
+      <w:r>
+        <w:rPr>
+          <w:lang w:val="en-US"/>
+        </w:rPr>
+        <w:t>:</w:t>
       </w:r>
       <w:r>
         <w:rPr>
@@ -27182,6 +27854,481 @@
         <w:t xml:space="preserve"> store each month AND per API interaction.    </w:t>
       </w:r>
     </w:p>
+    <w:p>
+      <w:pPr>
+        <w:ind w:left="2880"/>
+        <w:rPr>
+          <w:lang w:val="en-US"/>
+        </w:rPr>
+      </w:pPr>
+      <w:r>
+        <w:rPr>
+          <w:lang w:val="en-US"/>
+        </w:rPr>
+        <w:t>AWS SSM Parameter Store provides a serverless</w:t>
+      </w:r>
+      <w:r>
+        <w:rPr>
+          <w:lang w:val="en-US"/>
+        </w:rPr>
+        <w:t>,</w:t>
+      </w:r>
+      <w:r>
+        <w:rPr>
+          <w:lang w:val="en-US"/>
+        </w:rPr>
+        <w:t xml:space="preserve"> secure, hierarchical storage for configuration data management and secret management. </w:t>
+      </w:r>
+      <w:r>
+        <w:rPr>
+          <w:lang w:val="en-US"/>
+        </w:rPr>
+        <w:t>Parameter</w:t>
+      </w:r>
+      <w:r>
+        <w:rPr>
+          <w:lang w:val="en-US"/>
+        </w:rPr>
+        <w:t xml:space="preserve"> store can be used for manage instance a</w:t>
+      </w:r>
+      <w:r>
+        <w:rPr>
+          <w:lang w:val="en-US"/>
+        </w:rPr>
+        <w:t>s well as for on premises instances</w:t>
+      </w:r>
+      <w:r>
+        <w:rPr>
+          <w:lang w:val="en-US"/>
+        </w:rPr>
+        <w:t xml:space="preserve">. Parameter stored in Parameter store can be referenced using UNIQUE string value – the parameter store values can be stored in plain-text as well as encrypted text using KMS encryption (in case the parameter values is encrypted – instance accessing those values should have access to the encryption key. </w:t>
+      </w:r>
+    </w:p>
+    <w:p>
+      <w:pPr>
+        <w:spacing w:after="0"/>
+        <w:ind w:left="2880"/>
+        <w:rPr>
+          <w:b/>
+          <w:bCs/>
+          <w:lang w:val="en-US"/>
+        </w:rPr>
+      </w:pPr>
+      <w:r>
+        <w:rPr>
+          <w:b/>
+          <w:bCs/>
+          <w:lang w:val="en-US"/>
+        </w:rPr>
+        <w:t xml:space="preserve">Benefits of using Parameter store </w:t>
+      </w:r>
+    </w:p>
+    <w:p>
+      <w:pPr>
+        <w:pStyle w:val="ListParagraph"/>
+        <w:numPr>
+          <w:ilvl w:val="0"/>
+          <w:numId w:val="41"/>
+        </w:numPr>
+        <w:spacing w:after="0"/>
+        <w:rPr>
+          <w:lang w:val="en-US"/>
+        </w:rPr>
+      </w:pPr>
+      <w:r>
+        <w:rPr>
+          <w:lang w:val="en-US"/>
+        </w:rPr>
+        <w:t xml:space="preserve">A secure, scalable, AWS managed secret management service. </w:t>
+      </w:r>
+    </w:p>
+    <w:p>
+      <w:pPr>
+        <w:pStyle w:val="ListParagraph"/>
+        <w:numPr>
+          <w:ilvl w:val="0"/>
+          <w:numId w:val="41"/>
+        </w:numPr>
+        <w:spacing w:after="0"/>
+        <w:rPr>
+          <w:lang w:val="en-US"/>
+        </w:rPr>
+      </w:pPr>
+      <w:r>
+        <w:rPr>
+          <w:lang w:val="en-US"/>
+        </w:rPr>
+        <w:t xml:space="preserve">It stores configuration and secure string in </w:t>
+      </w:r>
+      <w:r>
+        <w:rPr>
+          <w:lang w:val="en-US"/>
+        </w:rPr>
+        <w:t xml:space="preserve">hierarchical </w:t>
+      </w:r>
+      <w:r>
+        <w:rPr>
+          <w:lang w:val="en-US"/>
+        </w:rPr>
+        <w:t xml:space="preserve">and trackable version with control and audit access at granular level. </w:t>
+      </w:r>
+    </w:p>
+    <w:p>
+      <w:pPr>
+        <w:pStyle w:val="ListParagraph"/>
+        <w:numPr>
+          <w:ilvl w:val="0"/>
+          <w:numId w:val="41"/>
+        </w:numPr>
+        <w:spacing w:after="0"/>
+        <w:rPr>
+          <w:lang w:val="en-US"/>
+        </w:rPr>
+      </w:pPr>
+      <w:r>
+        <w:rPr>
+          <w:lang w:val="en-US"/>
+        </w:rPr>
+        <w:t>It can refer Secret Manager</w:t>
+      </w:r>
+      <w:r>
+        <w:rPr>
+          <w:lang w:val="en-US"/>
+        </w:rPr>
+        <w:t>.</w:t>
+      </w:r>
+    </w:p>
+    <w:p>
+      <w:pPr>
+        <w:pStyle w:val="ListParagraph"/>
+        <w:numPr>
+          <w:ilvl w:val="0"/>
+          <w:numId w:val="41"/>
+        </w:numPr>
+        <w:spacing w:after="0"/>
+        <w:rPr>
+          <w:lang w:val="en-US"/>
+        </w:rPr>
+      </w:pPr>
+      <w:r>
+        <w:rPr>
+          <w:lang w:val="en-US"/>
+        </w:rPr>
+        <w:t xml:space="preserve">Individual parameters can be tag and its access can be secure at different levels – operational, parameter, Amazon EC2 tags, or at path level. </w:t>
+      </w:r>
+    </w:p>
+    <w:p>
+      <w:pPr>
+        <w:pStyle w:val="ListParagraph"/>
+        <w:numPr>
+          <w:ilvl w:val="0"/>
+          <w:numId w:val="41"/>
+        </w:numPr>
+        <w:spacing w:after="0"/>
+        <w:rPr>
+          <w:lang w:val="en-US"/>
+        </w:rPr>
+      </w:pPr>
+      <w:r>
+        <w:rPr>
+          <w:lang w:val="en-US"/>
+        </w:rPr>
+        <w:t xml:space="preserve">It can be integrated with other SSM capabilities and AWS services to retrieve secret and configuration data from a central store. </w:t>
+      </w:r>
+      <w:r>
+        <w:rPr>
+          <w:lang w:val="en-US"/>
+        </w:rPr>
+        <w:t xml:space="preserve"> </w:t>
+      </w:r>
+    </w:p>
+    <w:p>
+      <w:pPr>
+        <w:pStyle w:val="ListParagraph"/>
+        <w:numPr>
+          <w:ilvl w:val="0"/>
+          <w:numId w:val="41"/>
+        </w:numPr>
+        <w:spacing w:after="0"/>
+        <w:rPr>
+          <w:lang w:val="en-US"/>
+        </w:rPr>
+      </w:pPr>
+      <w:r>
+        <w:rPr>
+          <w:lang w:val="en-US"/>
+        </w:rPr>
+        <w:t>Parameter store is supported by – Amazon EC2, Amazon ECS,</w:t>
+      </w:r>
+      <w:r>
+        <w:rPr>
+          <w:lang w:val="en-US"/>
+        </w:rPr>
+        <w:t xml:space="preserve"> </w:t>
+      </w:r>
+      <w:r>
+        <w:rPr>
+          <w:lang w:val="en-US"/>
+        </w:rPr>
+        <w:t>AWS Lambda,</w:t>
+      </w:r>
+      <w:r>
+        <w:rPr>
+          <w:lang w:val="en-US"/>
+        </w:rPr>
+        <w:t xml:space="preserve"> </w:t>
+      </w:r>
+      <w:r>
+        <w:rPr>
+          <w:lang w:val="en-US"/>
+        </w:rPr>
+        <w:t xml:space="preserve">AWS CloudFormation, AWS </w:t>
+      </w:r>
+      <w:proofErr w:type="spellStart"/>
+      <w:proofErr w:type="gramStart"/>
+      <w:r>
+        <w:rPr>
+          <w:lang w:val="en-US"/>
+        </w:rPr>
+        <w:t>CodeBuild</w:t>
+      </w:r>
+      <w:proofErr w:type="spellEnd"/>
+      <w:r>
+        <w:rPr>
+          <w:lang w:val="en-US"/>
+        </w:rPr>
+        <w:t xml:space="preserve"> ,</w:t>
+      </w:r>
+      <w:proofErr w:type="gramEnd"/>
+      <w:r>
+        <w:rPr>
+          <w:lang w:val="en-US"/>
+        </w:rPr>
+        <w:t xml:space="preserve"> AWS </w:t>
+      </w:r>
+      <w:proofErr w:type="spellStart"/>
+      <w:r>
+        <w:rPr>
+          <w:lang w:val="en-US"/>
+        </w:rPr>
+        <w:t>CodeDeploy</w:t>
+      </w:r>
+      <w:proofErr w:type="spellEnd"/>
+      <w:r>
+        <w:rPr>
+          <w:lang w:val="en-US"/>
+        </w:rPr>
+        <w:t xml:space="preserve">, AWS KMS, AWS SNS, AWS CloudWatch, AWS CloudTrail. </w:t>
+      </w:r>
+    </w:p>
+    <w:p>
+      <w:pPr>
+        <w:spacing w:after="0"/>
+        <w:ind w:left="2880"/>
+        <w:rPr>
+          <w:b/>
+          <w:bCs/>
+          <w:lang w:val="en-US"/>
+        </w:rPr>
+      </w:pPr>
+      <w:r>
+        <w:rPr>
+          <w:b/>
+          <w:bCs/>
+          <w:lang w:val="en-US"/>
+        </w:rPr>
+        <w:t xml:space="preserve">Parameters Store can be referred from </w:t>
+      </w:r>
+      <w:r>
+        <w:rPr>
+          <w:b/>
+          <w:bCs/>
+          <w:lang w:val="en-US"/>
+        </w:rPr>
+        <w:t xml:space="preserve"> </w:t>
+      </w:r>
+    </w:p>
+    <w:p>
+      <w:pPr>
+        <w:pStyle w:val="ListParagraph"/>
+        <w:numPr>
+          <w:ilvl w:val="0"/>
+          <w:numId w:val="41"/>
+        </w:numPr>
+        <w:spacing w:after="0"/>
+        <w:rPr>
+          <w:lang w:val="en-US"/>
+        </w:rPr>
+      </w:pPr>
+      <w:r>
+        <w:rPr>
+          <w:lang w:val="en-US"/>
+        </w:rPr>
+        <w:t xml:space="preserve">SSM Scripts, </w:t>
+      </w:r>
+      <w:r>
+        <w:rPr>
+          <w:lang w:val="en-US"/>
+        </w:rPr>
+        <w:t>commands,</w:t>
+      </w:r>
+      <w:r>
+        <w:rPr>
+          <w:lang w:val="en-US"/>
+        </w:rPr>
+        <w:t xml:space="preserve"> SSM documents, configuration and automation workflow</w:t>
+      </w:r>
+      <w:r>
+        <w:rPr>
+          <w:lang w:val="en-US"/>
+        </w:rPr>
+        <w:t xml:space="preserve">. </w:t>
+      </w:r>
+    </w:p>
+    <w:p>
+      <w:pPr>
+        <w:pStyle w:val="ListParagraph"/>
+        <w:numPr>
+          <w:ilvl w:val="0"/>
+          <w:numId w:val="41"/>
+        </w:numPr>
+        <w:spacing w:after="0"/>
+        <w:rPr>
+          <w:lang w:val="en-US"/>
+        </w:rPr>
+      </w:pPr>
+      <w:r>
+        <w:rPr>
+          <w:lang w:val="en-US"/>
+        </w:rPr>
+        <w:t xml:space="preserve">SSM RUN Command, State Manager and Automation. </w:t>
+      </w:r>
+    </w:p>
+    <w:p>
+      <w:pPr>
+        <w:pStyle w:val="ListParagraph"/>
+        <w:numPr>
+          <w:ilvl w:val="0"/>
+          <w:numId w:val="41"/>
+        </w:numPr>
+        <w:spacing w:after="0"/>
+        <w:rPr>
+          <w:lang w:val="en-US"/>
+        </w:rPr>
+      </w:pPr>
+      <w:r>
+        <w:rPr>
+          <w:lang w:val="en-US"/>
+        </w:rPr>
+        <w:t>Form AWS ECS and AWS Lambda.</w:t>
+      </w:r>
+    </w:p>
+    <w:p>
+      <w:pPr>
+        <w:pStyle w:val="ListParagraph"/>
+        <w:numPr>
+          <w:ilvl w:val="0"/>
+          <w:numId w:val="41"/>
+        </w:numPr>
+        <w:spacing w:after="0"/>
+        <w:rPr>
+          <w:lang w:val="en-US"/>
+        </w:rPr>
+      </w:pPr>
+      <w:r>
+        <w:rPr>
+          <w:lang w:val="en-US"/>
+        </w:rPr>
+        <w:t>AWS CloudWatch Agent can store agent configuration in Parameter Store.</w:t>
+      </w:r>
+    </w:p>
+    <w:p>
+      <w:pPr>
+        <w:spacing w:after="0"/>
+        <w:ind w:left="2880"/>
+        <w:rPr>
+          <w:lang w:val="en-US"/>
+        </w:rPr>
+      </w:pPr>
+    </w:p>
+    <w:p>
+      <w:pPr>
+        <w:spacing w:after="0"/>
+        <w:ind w:left="2880"/>
+        <w:jc w:val="both"/>
+        <w:rPr>
+          <w:lang w:val="en-US"/>
+        </w:rPr>
+      </w:pPr>
+      <w:bookmarkStart w:id="3" w:name="_GoBack"/>
+      <w:r>
+        <w:rPr>
+          <w:lang w:val="en-US"/>
+        </w:rPr>
+        <w:t xml:space="preserve">AWS Parameter store </w:t>
+      </w:r>
+      <w:r>
+        <w:rPr>
+          <w:lang w:val="en-US"/>
+        </w:rPr>
+        <w:t>s</w:t>
+      </w:r>
+      <w:r>
+        <w:rPr>
+          <w:lang w:val="en-US"/>
+        </w:rPr>
+        <w:t xml:space="preserve">ecret </w:t>
+      </w:r>
+      <w:r>
+        <w:rPr>
+          <w:lang w:val="en-US"/>
+        </w:rPr>
+        <w:t>using secret manager</w:t>
+      </w:r>
+      <w:r>
+        <w:rPr>
+          <w:lang w:val="en-US"/>
+        </w:rPr>
+        <w:t xml:space="preserve">, can be leverage to store &amp; organized secret data like </w:t>
+      </w:r>
+      <w:r>
+        <w:rPr>
+          <w:lang w:val="en-US"/>
+        </w:rPr>
+        <w:t>credentials, passwords, security strings, software licenses</w:t>
+      </w:r>
+      <w:r>
+        <w:rPr>
+          <w:lang w:val="en-US"/>
+        </w:rPr>
+        <w:t xml:space="preserve"> etc. AWS Service access Parameter Store – Parameter Store can refer Secret Manager</w:t>
+      </w:r>
+      <w:r>
+        <w:rPr>
+          <w:lang w:val="en-US"/>
+        </w:rPr>
+        <w:t xml:space="preserve"> for accessing secret. </w:t>
+      </w:r>
+      <w:r>
+        <w:rPr>
+          <w:lang w:val="en-US"/>
+        </w:rPr>
+        <w:t xml:space="preserve"> (</w:t>
+      </w:r>
+      <w:r>
+        <w:rPr>
+          <w:lang w:val="en-US"/>
+        </w:rPr>
+        <w:t>Parameter</w:t>
+      </w:r>
+      <w:r>
+        <w:rPr>
+          <w:lang w:val="en-US"/>
+        </w:rPr>
+        <w:t xml:space="preserve"> store acts like a proxy for secret manager, and it doesn’t retain secret data or metadata.)</w:t>
+      </w:r>
+    </w:p>
+    <w:bookmarkEnd w:id="3"/>
     <w:p>
       <w:pPr>
         <w:pStyle w:val="ListParagraph"/>
@@ -27237,7 +28384,19 @@
         <w:rPr>
           <w:lang w:val="en-US"/>
         </w:rPr>
-        <w:t xml:space="preserve">  It can provide historical record of changes to the inventory , along with the ability to create rules to generate notification when a configuration item is changed.</w:t>
+        <w:t xml:space="preserve">  It can provide historical record of changes to the </w:t>
+      </w:r>
+      <w:r>
+        <w:rPr>
+          <w:lang w:val="en-US"/>
+        </w:rPr>
+        <w:t>inventory,</w:t>
+      </w:r>
+      <w:r>
+        <w:rPr>
+          <w:lang w:val="en-US"/>
+        </w:rPr>
+        <w:t xml:space="preserve"> along with the ability to create rules to generate notification when a configuration item is changed.</w:t>
       </w:r>
     </w:p>
     <w:p>
@@ -27257,6 +28416,7 @@
           <w:bCs/>
           <w:lang w:val="en-US"/>
         </w:rPr>
+        <w:lastRenderedPageBreak/>
         <w:t>AWS Application Discovery Services</w:t>
       </w:r>
       <w:r>
@@ -27269,7 +28429,21 @@
         <w:rPr>
           <w:lang w:val="en-US"/>
         </w:rPr>
-        <w:t xml:space="preserve">It is designed to collect inventory on OS type , application inventory, processes , connections and server performance metrics from on premises VMs for an successful migration to AWS infrastructure. </w:t>
+        <w:t xml:space="preserve">It is designed to collect inventory on OS </w:t>
+      </w:r>
+      <w:proofErr w:type="gramStart"/>
+      <w:r>
+        <w:rPr>
+          <w:lang w:val="en-US"/>
+        </w:rPr>
+        <w:t>type ,</w:t>
+      </w:r>
+      <w:proofErr w:type="gramEnd"/>
+      <w:r>
+        <w:rPr>
+          <w:lang w:val="en-US"/>
+        </w:rPr>
+        <w:t xml:space="preserve"> application inventory, processes , connections and server performance metrics from on premises VMs for an successful migration to AWS infrastructure. </w:t>
       </w:r>
     </w:p>
     <w:p>
@@ -27331,7 +28505,21 @@
         <w:rPr>
           <w:lang w:val="en-US"/>
         </w:rPr>
-        <w:t xml:space="preserve">Additional services like KMS can be used to encrypt the data store in the S3 bucket , which then can be used by AWS Services like AWS Athena and AWS Quick Sight to query and analyze the aggregated data.  </w:t>
+        <w:t xml:space="preserve">Additional services like KMS can be used to encrypt the data store in the S3 </w:t>
+      </w:r>
+      <w:proofErr w:type="gramStart"/>
+      <w:r>
+        <w:rPr>
+          <w:lang w:val="en-US"/>
+        </w:rPr>
+        <w:t>bucket ,</w:t>
+      </w:r>
+      <w:proofErr w:type="gramEnd"/>
+      <w:r>
+        <w:rPr>
+          <w:lang w:val="en-US"/>
+        </w:rPr>
+        <w:t xml:space="preserve"> which then can be used by AWS Services like AWS Athena and AWS Quick Sight to query and analyze the aggregated data.  </w:t>
       </w:r>
     </w:p>
     <w:p>
@@ -27371,6 +28559,54 @@
           <w:bCs/>
           <w:lang w:val="en-US"/>
         </w:rPr>
+        <w:t>Parameter Store</w:t>
+      </w:r>
+      <w:r>
+        <w:rPr>
+          <w:b/>
+          <w:bCs/>
+          <w:lang w:val="en-US"/>
+        </w:rPr>
+        <w:t xml:space="preserve"> </w:t>
+      </w:r>
+      <w:r>
+        <w:rPr>
+          <w:b/>
+          <w:bCs/>
+          <w:lang w:val="en-US"/>
+        </w:rPr>
+        <w:t>Charges</w:t>
+      </w:r>
+      <w:r>
+        <w:rPr>
+          <w:lang w:val="en-US"/>
+        </w:rPr>
+        <w:t>:</w:t>
+      </w:r>
+      <w:r>
+        <w:rPr>
+          <w:lang w:val="en-US"/>
+        </w:rPr>
+        <w:t xml:space="preserve"> For using advance Parameter storages there is additional charges. </w:t>
+      </w:r>
+    </w:p>
+    <w:p>
+      <w:pPr>
+        <w:pStyle w:val="ListParagraph"/>
+        <w:numPr>
+          <w:ilvl w:val="1"/>
+          <w:numId w:val="35"/>
+        </w:numPr>
+        <w:rPr>
+          <w:lang w:val="en-US"/>
+        </w:rPr>
+      </w:pPr>
+      <w:r>
+        <w:rPr>
+          <w:b/>
+          <w:bCs/>
+          <w:lang w:val="en-US"/>
+        </w:rPr>
         <w:t xml:space="preserve">Distributer Charges: </w:t>
       </w:r>
       <w:r>
@@ -27403,8 +28639,84 @@
         </w:rPr>
         <w:t xml:space="preserve">. </w:t>
       </w:r>
-      <w:bookmarkStart w:id="3" w:name="_GoBack"/>
-      <w:bookmarkEnd w:id="3"/>
+    </w:p>
+    <w:p>
+      <w:pPr>
+        <w:pStyle w:val="ListParagraph"/>
+        <w:numPr>
+          <w:ilvl w:val="1"/>
+          <w:numId w:val="35"/>
+        </w:numPr>
+        <w:rPr>
+          <w:lang w:val="en-US"/>
+        </w:rPr>
+      </w:pPr>
+      <w:r>
+        <w:rPr>
+          <w:b/>
+          <w:bCs/>
+          <w:lang w:val="en-US"/>
+        </w:rPr>
+        <w:t>Mange instance Charges:</w:t>
+      </w:r>
+      <w:r>
+        <w:rPr>
+          <w:lang w:val="en-US"/>
+        </w:rPr>
+        <w:t xml:space="preserve">  For standard instance up to 1000 on premises instances per account / per region are FREE. For more than 1000 instances – one need to covert all the instances in to “Advance” instance which will be CHARGEABLE</w:t>
+      </w:r>
+    </w:p>
+    <w:p>
+      <w:pPr>
+        <w:pStyle w:val="ListParagraph"/>
+        <w:numPr>
+          <w:ilvl w:val="1"/>
+          <w:numId w:val="35"/>
+        </w:numPr>
+        <w:rPr>
+          <w:lang w:val="en-US"/>
+        </w:rPr>
+      </w:pPr>
+      <w:r>
+        <w:rPr>
+          <w:b/>
+          <w:bCs/>
+          <w:lang w:val="en-US"/>
+        </w:rPr>
+        <w:t xml:space="preserve">Automation </w:t>
+      </w:r>
+      <w:r>
+        <w:rPr>
+          <w:b/>
+          <w:bCs/>
+          <w:lang w:val="en-US"/>
+        </w:rPr>
+        <w:t>Charges</w:t>
+      </w:r>
+      <w:r>
+        <w:rPr>
+          <w:lang w:val="en-US"/>
+        </w:rPr>
+        <w:t>:</w:t>
+      </w:r>
+      <w:r>
+        <w:rPr>
+          <w:lang w:val="en-US"/>
+        </w:rPr>
+        <w:t xml:space="preserve"> Based on its </w:t>
+      </w:r>
+      <w:r>
+        <w:rPr>
+          <w:lang w:val="en-US"/>
+        </w:rPr>
+        <w:t>usages,</w:t>
+      </w:r>
+      <w:r>
+        <w:rPr>
+          <w:lang w:val="en-US"/>
+        </w:rPr>
+        <w:t xml:space="preserve"> number of steps &amp; types of steps its chargeable. </w:t>
+      </w:r>
     </w:p>
     <w:p>
       <w:pPr>
@@ -30215,6 +31527,232 @@
     </w:lvl>
   </w:abstractNum>
   <w:abstractNum w:abstractNumId="25" w15:restartNumberingAfterBreak="0">
+    <w:nsid w:val="4AD0403E"/>
+    <w:multiLevelType w:val="hybridMultilevel"/>
+    <w:tmpl w:val="BDA05544"/>
+    <w:lvl w:ilvl="0" w:tplc="40090001">
+      <w:start w:val="1"/>
+      <w:numFmt w:val="bullet"/>
+      <w:lvlText w:val=""/>
+      <w:lvlJc w:val="left"/>
+      <w:pPr>
+        <w:ind w:left="3240" w:hanging="360"/>
+      </w:pPr>
+      <w:rPr>
+        <w:rFonts w:ascii="Symbol" w:hAnsi="Symbol" w:hint="default"/>
+      </w:rPr>
+    </w:lvl>
+    <w:lvl w:ilvl="1" w:tplc="40090003">
+      <w:start w:val="1"/>
+      <w:numFmt w:val="bullet"/>
+      <w:lvlText w:val="o"/>
+      <w:lvlJc w:val="left"/>
+      <w:pPr>
+        <w:ind w:left="3960" w:hanging="360"/>
+      </w:pPr>
+      <w:rPr>
+        <w:rFonts w:ascii="Courier New" w:hAnsi="Courier New" w:cs="Courier New" w:hint="default"/>
+      </w:rPr>
+    </w:lvl>
+    <w:lvl w:ilvl="2" w:tplc="40090005" w:tentative="1">
+      <w:start w:val="1"/>
+      <w:numFmt w:val="bullet"/>
+      <w:lvlText w:val=""/>
+      <w:lvlJc w:val="left"/>
+      <w:pPr>
+        <w:ind w:left="4680" w:hanging="360"/>
+      </w:pPr>
+      <w:rPr>
+        <w:rFonts w:ascii="Wingdings" w:hAnsi="Wingdings" w:hint="default"/>
+      </w:rPr>
+    </w:lvl>
+    <w:lvl w:ilvl="3" w:tplc="40090001" w:tentative="1">
+      <w:start w:val="1"/>
+      <w:numFmt w:val="bullet"/>
+      <w:lvlText w:val=""/>
+      <w:lvlJc w:val="left"/>
+      <w:pPr>
+        <w:ind w:left="5400" w:hanging="360"/>
+      </w:pPr>
+      <w:rPr>
+        <w:rFonts w:ascii="Symbol" w:hAnsi="Symbol" w:hint="default"/>
+      </w:rPr>
+    </w:lvl>
+    <w:lvl w:ilvl="4" w:tplc="40090003" w:tentative="1">
+      <w:start w:val="1"/>
+      <w:numFmt w:val="bullet"/>
+      <w:lvlText w:val="o"/>
+      <w:lvlJc w:val="left"/>
+      <w:pPr>
+        <w:ind w:left="6120" w:hanging="360"/>
+      </w:pPr>
+      <w:rPr>
+        <w:rFonts w:ascii="Courier New" w:hAnsi="Courier New" w:cs="Courier New" w:hint="default"/>
+      </w:rPr>
+    </w:lvl>
+    <w:lvl w:ilvl="5" w:tplc="40090005" w:tentative="1">
+      <w:start w:val="1"/>
+      <w:numFmt w:val="bullet"/>
+      <w:lvlText w:val=""/>
+      <w:lvlJc w:val="left"/>
+      <w:pPr>
+        <w:ind w:left="6840" w:hanging="360"/>
+      </w:pPr>
+      <w:rPr>
+        <w:rFonts w:ascii="Wingdings" w:hAnsi="Wingdings" w:hint="default"/>
+      </w:rPr>
+    </w:lvl>
+    <w:lvl w:ilvl="6" w:tplc="40090001" w:tentative="1">
+      <w:start w:val="1"/>
+      <w:numFmt w:val="bullet"/>
+      <w:lvlText w:val=""/>
+      <w:lvlJc w:val="left"/>
+      <w:pPr>
+        <w:ind w:left="7560" w:hanging="360"/>
+      </w:pPr>
+      <w:rPr>
+        <w:rFonts w:ascii="Symbol" w:hAnsi="Symbol" w:hint="default"/>
+      </w:rPr>
+    </w:lvl>
+    <w:lvl w:ilvl="7" w:tplc="40090003" w:tentative="1">
+      <w:start w:val="1"/>
+      <w:numFmt w:val="bullet"/>
+      <w:lvlText w:val="o"/>
+      <w:lvlJc w:val="left"/>
+      <w:pPr>
+        <w:ind w:left="8280" w:hanging="360"/>
+      </w:pPr>
+      <w:rPr>
+        <w:rFonts w:ascii="Courier New" w:hAnsi="Courier New" w:cs="Courier New" w:hint="default"/>
+      </w:rPr>
+    </w:lvl>
+    <w:lvl w:ilvl="8" w:tplc="40090005" w:tentative="1">
+      <w:start w:val="1"/>
+      <w:numFmt w:val="bullet"/>
+      <w:lvlText w:val=""/>
+      <w:lvlJc w:val="left"/>
+      <w:pPr>
+        <w:ind w:left="9000" w:hanging="360"/>
+      </w:pPr>
+      <w:rPr>
+        <w:rFonts w:ascii="Wingdings" w:hAnsi="Wingdings" w:hint="default"/>
+      </w:rPr>
+    </w:lvl>
+  </w:abstractNum>
+  <w:abstractNum w:abstractNumId="26" w15:restartNumberingAfterBreak="0">
+    <w:nsid w:val="4E817F01"/>
+    <w:multiLevelType w:val="hybridMultilevel"/>
+    <w:tmpl w:val="3C2CEE34"/>
+    <w:lvl w:ilvl="0" w:tplc="40090003">
+      <w:start w:val="1"/>
+      <w:numFmt w:val="bullet"/>
+      <w:lvlText w:val="o"/>
+      <w:lvlJc w:val="left"/>
+      <w:pPr>
+        <w:ind w:left="3600" w:hanging="360"/>
+      </w:pPr>
+      <w:rPr>
+        <w:rFonts w:ascii="Courier New" w:hAnsi="Courier New" w:cs="Courier New" w:hint="default"/>
+      </w:rPr>
+    </w:lvl>
+    <w:lvl w:ilvl="1" w:tplc="40090003" w:tentative="1">
+      <w:start w:val="1"/>
+      <w:numFmt w:val="bullet"/>
+      <w:lvlText w:val="o"/>
+      <w:lvlJc w:val="left"/>
+      <w:pPr>
+        <w:ind w:left="4320" w:hanging="360"/>
+      </w:pPr>
+      <w:rPr>
+        <w:rFonts w:ascii="Courier New" w:hAnsi="Courier New" w:cs="Courier New" w:hint="default"/>
+      </w:rPr>
+    </w:lvl>
+    <w:lvl w:ilvl="2" w:tplc="40090005" w:tentative="1">
+      <w:start w:val="1"/>
+      <w:numFmt w:val="bullet"/>
+      <w:lvlText w:val=""/>
+      <w:lvlJc w:val="left"/>
+      <w:pPr>
+        <w:ind w:left="5040" w:hanging="360"/>
+      </w:pPr>
+      <w:rPr>
+        <w:rFonts w:ascii="Wingdings" w:hAnsi="Wingdings" w:hint="default"/>
+      </w:rPr>
+    </w:lvl>
+    <w:lvl w:ilvl="3" w:tplc="40090001" w:tentative="1">
+      <w:start w:val="1"/>
+      <w:numFmt w:val="bullet"/>
+      <w:lvlText w:val=""/>
+      <w:lvlJc w:val="left"/>
+      <w:pPr>
+        <w:ind w:left="5760" w:hanging="360"/>
+      </w:pPr>
+      <w:rPr>
+        <w:rFonts w:ascii="Symbol" w:hAnsi="Symbol" w:hint="default"/>
+      </w:rPr>
+    </w:lvl>
+    <w:lvl w:ilvl="4" w:tplc="40090003" w:tentative="1">
+      <w:start w:val="1"/>
+      <w:numFmt w:val="bullet"/>
+      <w:lvlText w:val="o"/>
+      <w:lvlJc w:val="left"/>
+      <w:pPr>
+        <w:ind w:left="6480" w:hanging="360"/>
+      </w:pPr>
+      <w:rPr>
+        <w:rFonts w:ascii="Courier New" w:hAnsi="Courier New" w:cs="Courier New" w:hint="default"/>
+      </w:rPr>
+    </w:lvl>
+    <w:lvl w:ilvl="5" w:tplc="40090005" w:tentative="1">
+      <w:start w:val="1"/>
+      <w:numFmt w:val="bullet"/>
+      <w:lvlText w:val=""/>
+      <w:lvlJc w:val="left"/>
+      <w:pPr>
+        <w:ind w:left="7200" w:hanging="360"/>
+      </w:pPr>
+      <w:rPr>
+        <w:rFonts w:ascii="Wingdings" w:hAnsi="Wingdings" w:hint="default"/>
+      </w:rPr>
+    </w:lvl>
+    <w:lvl w:ilvl="6" w:tplc="40090001" w:tentative="1">
+      <w:start w:val="1"/>
+      <w:numFmt w:val="bullet"/>
+      <w:lvlText w:val=""/>
+      <w:lvlJc w:val="left"/>
+      <w:pPr>
+        <w:ind w:left="7920" w:hanging="360"/>
+      </w:pPr>
+      <w:rPr>
+        <w:rFonts w:ascii="Symbol" w:hAnsi="Symbol" w:hint="default"/>
+      </w:rPr>
+    </w:lvl>
+    <w:lvl w:ilvl="7" w:tplc="40090003" w:tentative="1">
+      <w:start w:val="1"/>
+      <w:numFmt w:val="bullet"/>
+      <w:lvlText w:val="o"/>
+      <w:lvlJc w:val="left"/>
+      <w:pPr>
+        <w:ind w:left="8640" w:hanging="360"/>
+      </w:pPr>
+      <w:rPr>
+        <w:rFonts w:ascii="Courier New" w:hAnsi="Courier New" w:cs="Courier New" w:hint="default"/>
+      </w:rPr>
+    </w:lvl>
+    <w:lvl w:ilvl="8" w:tplc="40090005" w:tentative="1">
+      <w:start w:val="1"/>
+      <w:numFmt w:val="bullet"/>
+      <w:lvlText w:val=""/>
+      <w:lvlJc w:val="left"/>
+      <w:pPr>
+        <w:ind w:left="9360" w:hanging="360"/>
+      </w:pPr>
+      <w:rPr>
+        <w:rFonts w:ascii="Wingdings" w:hAnsi="Wingdings" w:hint="default"/>
+      </w:rPr>
+    </w:lvl>
+  </w:abstractNum>
+  <w:abstractNum w:abstractNumId="27" w15:restartNumberingAfterBreak="0">
     <w:nsid w:val="507D0003"/>
     <w:multiLevelType w:val="hybridMultilevel"/>
     <w:tmpl w:val="A1A495A8"/>
@@ -30327,7 +31865,7 @@
       </w:rPr>
     </w:lvl>
   </w:abstractNum>
-  <w:abstractNum w:abstractNumId="26" w15:restartNumberingAfterBreak="0">
+  <w:abstractNum w:abstractNumId="28" w15:restartNumberingAfterBreak="0">
     <w:nsid w:val="51B24DE9"/>
     <w:multiLevelType w:val="hybridMultilevel"/>
     <w:tmpl w:val="A4C21068"/>
@@ -30440,7 +31978,7 @@
       </w:rPr>
     </w:lvl>
   </w:abstractNum>
-  <w:abstractNum w:abstractNumId="27" w15:restartNumberingAfterBreak="0">
+  <w:abstractNum w:abstractNumId="29" w15:restartNumberingAfterBreak="0">
     <w:nsid w:val="57AC31AE"/>
     <w:multiLevelType w:val="hybridMultilevel"/>
     <w:tmpl w:val="419C918A"/>
@@ -30553,7 +32091,7 @@
       </w:rPr>
     </w:lvl>
   </w:abstractNum>
-  <w:abstractNum w:abstractNumId="28" w15:restartNumberingAfterBreak="0">
+  <w:abstractNum w:abstractNumId="30" w15:restartNumberingAfterBreak="0">
     <w:nsid w:val="593474D2"/>
     <w:multiLevelType w:val="hybridMultilevel"/>
     <w:tmpl w:val="842854C2"/>
@@ -30666,7 +32204,7 @@
       </w:rPr>
     </w:lvl>
   </w:abstractNum>
-  <w:abstractNum w:abstractNumId="29" w15:restartNumberingAfterBreak="0">
+  <w:abstractNum w:abstractNumId="31" w15:restartNumberingAfterBreak="0">
     <w:nsid w:val="5BF46AA4"/>
     <w:multiLevelType w:val="hybridMultilevel"/>
     <w:tmpl w:val="52DE6690"/>
@@ -30779,7 +32317,7 @@
       </w:rPr>
     </w:lvl>
   </w:abstractNum>
-  <w:abstractNum w:abstractNumId="30" w15:restartNumberingAfterBreak="0">
+  <w:abstractNum w:abstractNumId="32" w15:restartNumberingAfterBreak="0">
     <w:nsid w:val="5CE6322F"/>
     <w:multiLevelType w:val="hybridMultilevel"/>
     <w:tmpl w:val="DE5A9FA6"/>
@@ -30892,7 +32430,7 @@
       </w:rPr>
     </w:lvl>
   </w:abstractNum>
-  <w:abstractNum w:abstractNumId="31" w15:restartNumberingAfterBreak="0">
+  <w:abstractNum w:abstractNumId="33" w15:restartNumberingAfterBreak="0">
     <w:nsid w:val="65B93E72"/>
     <w:multiLevelType w:val="hybridMultilevel"/>
     <w:tmpl w:val="B8F8BB0E"/>
@@ -31005,7 +32543,7 @@
       </w:rPr>
     </w:lvl>
   </w:abstractNum>
-  <w:abstractNum w:abstractNumId="32" w15:restartNumberingAfterBreak="0">
+  <w:abstractNum w:abstractNumId="34" w15:restartNumberingAfterBreak="0">
     <w:nsid w:val="6ACE3B2B"/>
     <w:multiLevelType w:val="hybridMultilevel"/>
     <w:tmpl w:val="A6D23C82"/>
@@ -31118,7 +32656,7 @@
       </w:rPr>
     </w:lvl>
   </w:abstractNum>
-  <w:abstractNum w:abstractNumId="33" w15:restartNumberingAfterBreak="0">
+  <w:abstractNum w:abstractNumId="35" w15:restartNumberingAfterBreak="0">
     <w:nsid w:val="6AEB79D2"/>
     <w:multiLevelType w:val="hybridMultilevel"/>
     <w:tmpl w:val="8F54F872"/>
@@ -31231,7 +32769,7 @@
       </w:rPr>
     </w:lvl>
   </w:abstractNum>
-  <w:abstractNum w:abstractNumId="34" w15:restartNumberingAfterBreak="0">
+  <w:abstractNum w:abstractNumId="36" w15:restartNumberingAfterBreak="0">
     <w:nsid w:val="6D982157"/>
     <w:multiLevelType w:val="hybridMultilevel"/>
     <w:tmpl w:val="8682CCB6"/>
@@ -31344,7 +32882,7 @@
       </w:rPr>
     </w:lvl>
   </w:abstractNum>
-  <w:abstractNum w:abstractNumId="35" w15:restartNumberingAfterBreak="0">
+  <w:abstractNum w:abstractNumId="37" w15:restartNumberingAfterBreak="0">
     <w:nsid w:val="7B693FDC"/>
     <w:multiLevelType w:val="hybridMultilevel"/>
     <w:tmpl w:val="5D0AC5C8"/>
@@ -31457,7 +32995,7 @@
       </w:rPr>
     </w:lvl>
   </w:abstractNum>
-  <w:abstractNum w:abstractNumId="36" w15:restartNumberingAfterBreak="0">
+  <w:abstractNum w:abstractNumId="38" w15:restartNumberingAfterBreak="0">
     <w:nsid w:val="7CE24FCC"/>
     <w:multiLevelType w:val="hybridMultilevel"/>
     <w:tmpl w:val="C0700476"/>
@@ -31546,7 +33084,7 @@
       </w:pPr>
     </w:lvl>
   </w:abstractNum>
-  <w:abstractNum w:abstractNumId="37" w15:restartNumberingAfterBreak="0">
+  <w:abstractNum w:abstractNumId="39" w15:restartNumberingAfterBreak="0">
     <w:nsid w:val="7CFE6441"/>
     <w:multiLevelType w:val="hybridMultilevel"/>
     <w:tmpl w:val="A38CDE82"/>
@@ -31659,7 +33197,7 @@
       </w:rPr>
     </w:lvl>
   </w:abstractNum>
-  <w:abstractNum w:abstractNumId="38" w15:restartNumberingAfterBreak="0">
+  <w:abstractNum w:abstractNumId="40" w15:restartNumberingAfterBreak="0">
     <w:nsid w:val="7F7F7DD2"/>
     <w:multiLevelType w:val="hybridMultilevel"/>
     <w:tmpl w:val="50CE7210"/>
@@ -31776,16 +33314,16 @@
     <w:abstractNumId w:val="21"/>
   </w:num>
   <w:num w:numId="2">
-    <w:abstractNumId w:val="35"/>
+    <w:abstractNumId w:val="37"/>
   </w:num>
   <w:num w:numId="3">
-    <w:abstractNumId w:val="25"/>
+    <w:abstractNumId w:val="27"/>
   </w:num>
   <w:num w:numId="4">
     <w:abstractNumId w:val="13"/>
   </w:num>
   <w:num w:numId="5">
-    <w:abstractNumId w:val="26"/>
+    <w:abstractNumId w:val="28"/>
   </w:num>
   <w:num w:numId="6">
     <w:abstractNumId w:val="0"/>
@@ -31800,7 +33338,7 @@
     <w:abstractNumId w:val="10"/>
   </w:num>
   <w:num w:numId="10">
-    <w:abstractNumId w:val="37"/>
+    <w:abstractNumId w:val="39"/>
   </w:num>
   <w:num w:numId="11">
     <w:abstractNumId w:val="22"/>
@@ -31821,13 +33359,13 @@
     <w:abstractNumId w:val="1"/>
   </w:num>
   <w:num w:numId="17">
-    <w:abstractNumId w:val="34"/>
+    <w:abstractNumId w:val="36"/>
   </w:num>
   <w:num w:numId="18">
     <w:abstractNumId w:val="3"/>
   </w:num>
   <w:num w:numId="19">
-    <w:abstractNumId w:val="28"/>
+    <w:abstractNumId w:val="30"/>
   </w:num>
   <w:num w:numId="20">
     <w:abstractNumId w:val="24"/>
@@ -31848,34 +33386,34 @@
     <w:abstractNumId w:val="17"/>
   </w:num>
   <w:num w:numId="26">
-    <w:abstractNumId w:val="29"/>
+    <w:abstractNumId w:val="31"/>
   </w:num>
   <w:num w:numId="27">
-    <w:abstractNumId w:val="31"/>
+    <w:abstractNumId w:val="33"/>
   </w:num>
   <w:num w:numId="28">
     <w:abstractNumId w:val="14"/>
   </w:num>
   <w:num w:numId="29">
-    <w:abstractNumId w:val="30"/>
+    <w:abstractNumId w:val="32"/>
   </w:num>
   <w:num w:numId="30">
-    <w:abstractNumId w:val="27"/>
+    <w:abstractNumId w:val="29"/>
   </w:num>
   <w:num w:numId="31">
-    <w:abstractNumId w:val="33"/>
+    <w:abstractNumId w:val="35"/>
   </w:num>
   <w:num w:numId="32">
     <w:abstractNumId w:val="2"/>
   </w:num>
   <w:num w:numId="33">
-    <w:abstractNumId w:val="38"/>
+    <w:abstractNumId w:val="40"/>
   </w:num>
   <w:num w:numId="34">
     <w:abstractNumId w:val="18"/>
   </w:num>
   <w:num w:numId="35">
-    <w:abstractNumId w:val="32"/>
+    <w:abstractNumId w:val="34"/>
   </w:num>
   <w:num w:numId="36">
     <w:abstractNumId w:val="16"/>
@@ -31887,7 +33425,13 @@
     <w:abstractNumId w:val="19"/>
   </w:num>
   <w:num w:numId="39">
-    <w:abstractNumId w:val="36"/>
+    <w:abstractNumId w:val="38"/>
+  </w:num>
+  <w:num w:numId="40">
+    <w:abstractNumId w:val="26"/>
+  </w:num>
+  <w:num w:numId="41">
+    <w:abstractNumId w:val="25"/>
   </w:num>
   <w:numIdMacAtCleanup w:val="39"/>
 </w:numbering>
@@ -32787,7 +34331,7 @@
 </file>
 
 <file path=customXml/itemProps1.xml><?xml version="1.0" encoding="utf-8"?>
-<ds:datastoreItem xmlns:ds="http://schemas.openxmlformats.org/officeDocument/2006/customXml" ds:itemID="{FD515FAB-5F74-4409-844D-1B73BD7E99F3}">
+<ds:datastoreItem xmlns:ds="http://schemas.openxmlformats.org/officeDocument/2006/customXml" ds:itemID="{6AAEE838-70B4-45A7-851E-13F4885F8C0E}">
   <ds:schemaRefs>
     <ds:schemaRef ds:uri="http://schemas.openxmlformats.org/officeDocument/2006/bibliography"/>
   </ds:schemaRefs>

</xml_diff>